<commit_message>
agrego archivo clase sincronica y notas apunte clase asincronica
</commit_message>
<xml_diff>
--- a/C11A_MaquinasVirtuales.docx
+++ b/C11A_MaquinasVirtuales.docx
@@ -20,6 +20,7 @@
       <w:pPr>
         <w:jc w:val="both"/>
         <w:rPr>
+          <w:u w:val="single"/>
           <w:shd w:val="clear" w:color="auto" w:fill="FFFFFF"/>
         </w:rPr>
       </w:pPr>
@@ -79,33 +80,44 @@
       </w:r>
       <w:r>
         <w:rPr>
+          <w:u w:val="single"/>
           <w:shd w:val="clear" w:color="auto" w:fill="FFFFFF"/>
         </w:rPr>
         <w:t>no requiere</w:t>
       </w:r>
       <w:r>
         <w:rPr>
+          <w:u w:val="single"/>
           <w:shd w:val="clear" w:color="auto" w:fill="FFFFFF"/>
         </w:rPr>
         <w:t>n</w:t>
       </w:r>
       <w:r>
         <w:rPr>
+          <w:u w:val="single"/>
           <w:shd w:val="clear" w:color="auto" w:fill="FFFFFF"/>
         </w:rPr>
         <w:t xml:space="preserve"> una conexión de red física y un </w:t>
       </w:r>
       <w:r>
         <w:rPr>
+          <w:u w:val="single"/>
           <w:shd w:val="clear" w:color="auto" w:fill="FFFFFF"/>
         </w:rPr>
         <w:t>h</w:t>
       </w:r>
       <w:r>
         <w:rPr>
-          <w:shd w:val="clear" w:color="auto" w:fill="FFFFFF"/>
-        </w:rPr>
-        <w:t>ardware adicional para vincular las computadoras</w:t>
+          <w:u w:val="single"/>
+          <w:shd w:val="clear" w:color="auto" w:fill="FFFFFF"/>
+        </w:rPr>
+        <w:t>ardware adicional</w:t>
+      </w:r>
+      <w:r>
+        <w:rPr>
+          <w:shd w:val="clear" w:color="auto" w:fill="FFFFFF"/>
+        </w:rPr>
+        <w:t xml:space="preserve"> para vincular las computadoras</w:t>
       </w:r>
       <w:r>
         <w:rPr>
@@ -123,28 +135,39 @@
         <w:rPr>
           <w:shd w:val="clear" w:color="auto" w:fill="FFFFFF"/>
         </w:rPr>
-        <w:t xml:space="preserve">, que ambas computadoras tengan </w:t>
-      </w:r>
-      <w:r>
-        <w:rPr>
+        <w:t xml:space="preserve">, que </w:t>
+      </w:r>
+      <w:r>
+        <w:rPr>
+          <w:u w:val="single"/>
+          <w:shd w:val="clear" w:color="auto" w:fill="FFFFFF"/>
+        </w:rPr>
+        <w:t xml:space="preserve">ambas computadoras tengan </w:t>
+      </w:r>
+      <w:r>
+        <w:rPr>
+          <w:u w:val="single"/>
           <w:shd w:val="clear" w:color="auto" w:fill="FFFFFF"/>
         </w:rPr>
         <w:t>la misma aplicación de escritorio remoto</w:t>
       </w:r>
       <w:r>
         <w:rPr>
+          <w:u w:val="single"/>
           <w:shd w:val="clear" w:color="auto" w:fill="FFFFFF"/>
         </w:rPr>
         <w:t xml:space="preserve"> y</w:t>
       </w:r>
       <w:r>
         <w:rPr>
+          <w:u w:val="single"/>
           <w:shd w:val="clear" w:color="auto" w:fill="FFFFFF"/>
         </w:rPr>
         <w:t xml:space="preserve"> que permanezcan encendidas de manera simultánea</w:t>
       </w:r>
       <w:r>
         <w:rPr>
+          <w:u w:val="single"/>
           <w:shd w:val="clear" w:color="auto" w:fill="FFFFFF"/>
         </w:rPr>
         <w:t>.</w:t>
@@ -461,7 +484,20 @@
         <w:rPr>
           <w:shd w:val="clear" w:color="auto" w:fill="FFFFFF"/>
         </w:rPr>
-        <w:t>Las desventajas son que, si</w:t>
+        <w:t xml:space="preserve">Las </w:t>
+      </w:r>
+      <w:r>
+        <w:rPr>
+          <w:u w:val="single"/>
+          <w:shd w:val="clear" w:color="auto" w:fill="FFFFFF"/>
+        </w:rPr>
+        <w:t>desventajas</w:t>
+      </w:r>
+      <w:r>
+        <w:rPr>
+          <w:shd w:val="clear" w:color="auto" w:fill="FFFFFF"/>
+        </w:rPr>
+        <w:t xml:space="preserve"> son que, si</w:t>
       </w:r>
       <w:r>
         <w:rPr>
@@ -770,7 +806,16 @@
         <w:jc w:val="both"/>
       </w:pPr>
       <w:r>
-        <w:t>Las ventajas de utilizar máquinas virtuales son:</w:t>
+        <w:t xml:space="preserve">Las </w:t>
+      </w:r>
+      <w:r>
+        <w:rPr>
+          <w:u w:val="single"/>
+        </w:rPr>
+        <w:t>ventajas</w:t>
+      </w:r>
+      <w:r>
+        <w:t xml:space="preserve"> de utilizar máquinas virtuales son:</w:t>
       </w:r>
     </w:p>
     <w:p>
@@ -1041,107 +1086,62 @@
         <w:jc w:val="both"/>
       </w:pPr>
       <w:r>
-        <w:t>Un contenedor es un concepto de</w:t>
-      </w:r>
-      <w:r>
-        <w:t xml:space="preserve"> </w:t>
-      </w:r>
-      <w:r>
-        <w:t>empaquetación de software que</w:t>
-      </w:r>
-      <w:r>
-        <w:t xml:space="preserve"> </w:t>
-      </w:r>
-      <w:r>
-        <w:t>incluye la aplicación y todas sus</w:t>
-      </w:r>
-      <w:r>
-        <w:t xml:space="preserve"> </w:t>
-      </w:r>
-      <w:r>
-        <w:t>dependencias de ejecución.</w:t>
-      </w:r>
-      <w:r>
-        <w:t xml:space="preserve"> </w:t>
-      </w:r>
-      <w:r>
-        <w:t>La mejor característica de contenedores es</w:t>
-      </w:r>
-      <w:r>
-        <w:t xml:space="preserve"> </w:t>
-      </w:r>
-      <w:r>
-        <w:t>que podemos configurar el sistema</w:t>
-      </w:r>
-      <w:r>
-        <w:t xml:space="preserve"> </w:t>
-      </w:r>
-      <w:r>
-        <w:t>fácilmente y también más rápido. Es posible</w:t>
-      </w:r>
-      <w:r>
-        <w:t xml:space="preserve"> </w:t>
-      </w:r>
-      <w:r>
-        <w:t>desplegar nuestro código en menos tiempo</w:t>
-      </w:r>
-      <w:r>
-        <w:t xml:space="preserve"> </w:t>
-      </w:r>
-      <w:r>
-        <w:t>y esfuerzo con la ayuda de contenedores.</w:t>
-      </w:r>
-      <w:r>
-        <w:t xml:space="preserve"> </w:t>
-      </w:r>
-      <w:r>
-        <w:t>Los requisitos de la infraestructura ya no</w:t>
-      </w:r>
-      <w:r>
-        <w:t xml:space="preserve"> </w:t>
-      </w:r>
-      <w:r>
-        <w:t>están vinculados con el entorno de la</w:t>
-      </w:r>
-      <w:r>
-        <w:t xml:space="preserve"> </w:t>
-      </w:r>
-      <w:r>
-        <w:t>aplicación, ya que se puede utilizar en una</w:t>
-      </w:r>
-      <w:r>
-        <w:t xml:space="preserve"> </w:t>
-      </w:r>
-      <w:r>
-        <w:t>amplia variedad de entornos.</w:t>
-      </w:r>
-    </w:p>
-    <w:p>
-      <w:pPr>
-        <w:jc w:val="both"/>
-      </w:pPr>
-      <w:r>
-        <w:t xml:space="preserve">En nuestro ámbito de interés el producto </w:t>
-      </w:r>
-      <w:r>
+        <w:t>Un contenedor es un concepto de empaquetación de software que incluye la aplicación y todas sus dependencias de ejecución. La mejor característica de contenedores es que podemos configurar el sistema fácilmente y también más rápido. Es posible desplegar nuestro código en menos tiempo y esfuerzo con la ayuda de contenedores. Los requisitos de la infraestructura ya no están vinculados con el entorno de la aplicación, ya que se puede utilizar en una amplia variedad de entornos.</w:t>
+      </w:r>
+    </w:p>
+    <w:p>
+      <w:pPr>
+        <w:jc w:val="both"/>
+      </w:pPr>
+      <w:r>
+        <w:t xml:space="preserve">En nuestro ámbito de interés </w:t>
+      </w:r>
+      <w:r>
+        <w:rPr>
+          <w:u w:val="single"/>
+        </w:rPr>
+        <w:t xml:space="preserve">el producto </w:t>
+      </w:r>
+      <w:r>
+        <w:rPr>
+          <w:u w:val="single"/>
+        </w:rPr>
         <w:t>sería</w:t>
       </w:r>
       <w:r>
+        <w:rPr>
+          <w:u w:val="single"/>
+        </w:rPr>
         <w:t xml:space="preserve"> el software que desarrollamos</w:t>
       </w:r>
       <w:r>
+        <w:rPr>
+          <w:u w:val="single"/>
+        </w:rPr>
         <w:t xml:space="preserve">, las librerías </w:t>
       </w:r>
       <w:r>
+        <w:rPr>
+          <w:u w:val="single"/>
+        </w:rPr>
         <w:t xml:space="preserve">son las herramientas que </w:t>
       </w:r>
       <w:r>
+        <w:rPr>
+          <w:u w:val="single"/>
+        </w:rPr>
         <w:t>necesitamos para e</w:t>
       </w:r>
       <w:r>
+        <w:rPr>
+          <w:u w:val="single"/>
+        </w:rPr>
         <w:t>jecutarlo y el sistema operativo es el sitio donde pruebo que funcione correctamente</w:t>
       </w:r>
       <w:r>
+        <w:rPr>
+          <w:u w:val="single"/>
+        </w:rPr>
         <w:t>.</w:t>
       </w:r>
       <w:r>
@@ -1434,9 +1434,106 @@
       </w:r>
       <w:proofErr w:type="spellEnd"/>
       <w:r>
-        <w:t>, que nos permite utilizar varias herramientas para controlarlo. Además, nos ayuda a controlar un clúster de hosts contenedores como un único host virtual</w:t>
-      </w:r>
-      <w:r>
+        <w:t>, que nos permite utilizar varias herramientas para controlarlo. Además, nos ayuda a controlar un clúster de hosts contenedores como un único host virtual.</w:t>
+      </w:r>
+    </w:p>
+    <w:p>
+      <w:pPr>
+        <w:pStyle w:val="Ttulo3"/>
+      </w:pPr>
+      <w:r>
+        <w:t xml:space="preserve">Los </w:t>
+      </w:r>
+      <w:r>
+        <w:t>Servicios</w:t>
+      </w:r>
+    </w:p>
+    <w:p>
+      <w:pPr>
+        <w:jc w:val="both"/>
+      </w:pPr>
+      <w:r>
+        <w:t xml:space="preserve">La lista de tareas que nos permite especificar el estado del contenedor dentro de un </w:t>
+      </w:r>
+      <w:proofErr w:type="spellStart"/>
+      <w:r>
+        <w:t>cluster</w:t>
+      </w:r>
+      <w:proofErr w:type="spellEnd"/>
+      <w:r>
+        <w:t xml:space="preserve"> y los servicios. Básicamente, cada tarea representa una instancia de un contenedor que debe estar en ejecución y que puede ser programada sobre los nodos (cada instancia que lo ejecuta).</w:t>
+      </w:r>
+    </w:p>
+    <w:p>
+      <w:pPr>
+        <w:pStyle w:val="Ttulo3"/>
+      </w:pPr>
+      <w:r>
+        <w:t xml:space="preserve">La </w:t>
+      </w:r>
+      <w:proofErr w:type="spellStart"/>
+      <w:r>
+        <w:t>Isolación</w:t>
+      </w:r>
+      <w:proofErr w:type="spellEnd"/>
+      <w:r>
+        <w:t xml:space="preserve"> </w:t>
+      </w:r>
+    </w:p>
+    <w:p>
+      <w:pPr>
+        <w:jc w:val="both"/>
+      </w:pPr>
+      <w:r>
+        <w:t>Los contenedores se utilizan para ejecutar aplicaciones en un entorno aislado (</w:t>
+      </w:r>
+      <w:proofErr w:type="spellStart"/>
+      <w:r>
+        <w:t>isolado</w:t>
+      </w:r>
+      <w:proofErr w:type="spellEnd"/>
+      <w:r>
+        <w:t xml:space="preserve">). Lo mejor de esta característica de los contenedores es que aquí cada contenedor es independiente de otro </w:t>
+      </w:r>
+      <w:proofErr w:type="gramStart"/>
+      <w:r>
+        <w:t>y</w:t>
+      </w:r>
+      <w:proofErr w:type="gramEnd"/>
+      <w:r>
+        <w:t xml:space="preserve"> además, nos permite ejecutar cualquier tipo de aplicación requerida</w:t>
+      </w:r>
+      <w:r>
+        <w:t xml:space="preserve"> </w:t>
+      </w:r>
+      <w:r>
+        <w:rPr>
+          <w:sz w:val="18"/>
+          <w:szCs w:val="18"/>
+        </w:rPr>
+        <w:t xml:space="preserve">(pregunta de </w:t>
+      </w:r>
+      <w:proofErr w:type="spellStart"/>
+      <w:r>
+        <w:rPr>
+          <w:sz w:val="18"/>
+          <w:szCs w:val="18"/>
+        </w:rPr>
+        <w:t>kahoot</w:t>
+      </w:r>
+      <w:proofErr w:type="spellEnd"/>
+      <w:r>
+        <w:rPr>
+          <w:sz w:val="18"/>
+          <w:szCs w:val="18"/>
+        </w:rPr>
+        <w:t>)</w:t>
+      </w:r>
+      <w:r>
+        <w:rPr>
+          <w:sz w:val="18"/>
+          <w:szCs w:val="18"/>
+        </w:rPr>
         <w:t>.</w:t>
       </w:r>
     </w:p>
@@ -1445,70 +1542,6 @@
         <w:pStyle w:val="Ttulo3"/>
       </w:pPr>
       <w:r>
-        <w:t xml:space="preserve">Los </w:t>
-      </w:r>
-      <w:r>
-        <w:t>Servicios</w:t>
-      </w:r>
-    </w:p>
-    <w:p>
-      <w:pPr>
-        <w:jc w:val="both"/>
-      </w:pPr>
-      <w:r>
-        <w:t xml:space="preserve">La lista de tareas que nos permite especificar el estado del contenedor dentro de un </w:t>
-      </w:r>
-      <w:proofErr w:type="spellStart"/>
-      <w:r>
-        <w:t>cluster</w:t>
-      </w:r>
-      <w:proofErr w:type="spellEnd"/>
-      <w:r>
-        <w:t xml:space="preserve"> y los servicios. Básicamente, cada tarea representa una instancia de un contenedor que debe estar en ejecución y que puede ser programada sobre los nodos (cada instancia que lo ejecuta).</w:t>
-      </w:r>
-    </w:p>
-    <w:p>
-      <w:pPr>
-        <w:pStyle w:val="Ttulo3"/>
-      </w:pPr>
-      <w:r>
-        <w:t xml:space="preserve">La </w:t>
-      </w:r>
-      <w:proofErr w:type="spellStart"/>
-      <w:r>
-        <w:t>Isolación</w:t>
-      </w:r>
-      <w:proofErr w:type="spellEnd"/>
-    </w:p>
-    <w:p>
-      <w:pPr>
-        <w:jc w:val="both"/>
-      </w:pPr>
-      <w:r>
-        <w:t>Los contenedores se utilizan para ejecutar aplicaciones en un entorno aislado (</w:t>
-      </w:r>
-      <w:proofErr w:type="spellStart"/>
-      <w:r>
-        <w:t>isolado</w:t>
-      </w:r>
-      <w:proofErr w:type="spellEnd"/>
-      <w:r>
-        <w:t xml:space="preserve">). Lo mejor de esta característica de los contenedores es que aquí cada contenedor es independiente de otro </w:t>
-      </w:r>
-      <w:proofErr w:type="gramStart"/>
-      <w:r>
-        <w:t>y</w:t>
-      </w:r>
-      <w:proofErr w:type="gramEnd"/>
-      <w:r>
-        <w:t xml:space="preserve"> además, nos permite ejecutar cualquier tipo de aplicación requerida.</w:t>
-      </w:r>
-    </w:p>
-    <w:p>
-      <w:pPr>
-        <w:pStyle w:val="Ttulo3"/>
-      </w:pPr>
-      <w:r>
         <w:t>La Seguridad</w:t>
       </w:r>
     </w:p>
@@ -1517,13 +1550,7 @@
         <w:jc w:val="both"/>
       </w:pPr>
       <w:r>
-        <w:t>Los contenedores proporciona</w:t>
-      </w:r>
-      <w:r>
-        <w:t>n</w:t>
-      </w:r>
-      <w:r>
-        <w:t xml:space="preserve"> configuraciones por defecto que ofrecen una mayor protección para las aplicaciones que se ejecutan sobre ellos y a través de orquestadores. La plataforma establece valores predeterminados seguros, al tiempo que deja los controles en manos del administrador para cambiar las configuraciones y las políticas según sea necesario.</w:t>
+        <w:t>Los contenedores proporcionan configuraciones por defecto que ofrecen una mayor protección para las aplicaciones que se ejecutan sobre ellos y a través de orquestadores. La plataforma establece valores predeterminados seguros, al tiempo que deja los controles en manos del administrador para cambiar las configuraciones y las políticas según sea necesario.</w:t>
       </w:r>
     </w:p>
     <w:p>
@@ -1653,13 +1680,7 @@
         <w:jc w:val="both"/>
       </w:pPr>
       <w:r>
-        <w:t>Despliegue y "levantado" automático de servicios</w:t>
-      </w:r>
-      <w:r>
-        <w:t xml:space="preserve"> </w:t>
-      </w:r>
-      <w:r>
-        <w:t>basados en contenedores.</w:t>
+        <w:t>Despliegue y "levantado" automático de servicios basados en contenedores.</w:t>
       </w:r>
     </w:p>
     <w:p>
@@ -1684,8 +1705,13 @@
         </w:numPr>
         <w:jc w:val="both"/>
       </w:pPr>
-      <w:r>
-        <w:t xml:space="preserve">Autoescalado y </w:t>
+      <w:proofErr w:type="spellStart"/>
+      <w:r>
+        <w:t>Autoescalado</w:t>
+      </w:r>
+      <w:proofErr w:type="spellEnd"/>
+      <w:r>
+        <w:t xml:space="preserve"> y </w:t>
       </w:r>
       <w:proofErr w:type="spellStart"/>
       <w:r>

</xml_diff>